<commit_message>
Plan de proyecto v1.3 (fechas corregidas)
Plan de proyecto v1.3 y diagramas con las fechas de entrega finales
corregidas.
</commit_message>
<xml_diff>
--- a/docs/Planificacion/Plandeproyecto v1.3.docx
+++ b/docs/Planificacion/Plandeproyecto v1.3.docx
@@ -271,7 +271,16 @@
                               <w:sz w:val="28"/>
                               <w:szCs w:val="28"/>
                             </w:rPr>
-                            <w:t>24</w:t>
+                            <w:t>2</w:t>
+                          </w:r>
+                          <w:r>
+                            <w:rPr>
+                              <w:caps/>
+                              <w:color w:val="5B9BD5" w:themeColor="accent1"/>
+                              <w:sz w:val="28"/>
+                              <w:szCs w:val="28"/>
+                            </w:rPr>
+                            <w:t>7</w:t>
                           </w:r>
                           <w:r>
                             <w:rPr>
@@ -413,8 +422,6 @@
           <w:r>
             <w:br w:type="page"/>
           </w:r>
-          <w:bookmarkStart w:id="0" w:name="_GoBack"/>
-          <w:bookmarkEnd w:id="0"/>
         </w:p>
         <w:sdt>
           <w:sdtPr>
@@ -1336,7 +1343,7 @@
           <w:sz w:val="32"/>
         </w:rPr>
       </w:pPr>
-      <w:bookmarkStart w:id="1" w:name="_Toc350969235"/>
+      <w:bookmarkStart w:id="0" w:name="_Toc350969235"/>
       <w:r>
         <w:rPr>
           <w:sz w:val="32"/>
@@ -1349,7 +1356,7 @@
         </w:rPr>
         <w:t>ontrol de Versiones</w:t>
       </w:r>
-      <w:bookmarkEnd w:id="1"/>
+      <w:bookmarkEnd w:id="0"/>
     </w:p>
     <w:p/>
     <w:tbl>
@@ -1657,6 +1664,71 @@
           </w:p>
         </w:tc>
       </w:tr>
+      <w:tr>
+        <w:tc>
+          <w:tcPr>
+            <w:tcW w:w="2760" w:type="dxa"/>
+            <w:tcMar>
+              <w:top w:w="100" w:type="dxa"/>
+              <w:left w:w="100" w:type="dxa"/>
+              <w:bottom w:w="100" w:type="dxa"/>
+              <w:right w:w="100" w:type="dxa"/>
+            </w:tcMar>
+          </w:tcPr>
+          <w:p>
+            <w:pPr>
+              <w:spacing w:line="240" w:lineRule="auto"/>
+              <w:jc w:val="center"/>
+            </w:pPr>
+            <w:r>
+              <w:t>27/03/13</w:t>
+            </w:r>
+          </w:p>
+        </w:tc>
+        <w:tc>
+          <w:tcPr>
+            <w:tcW w:w="2280" w:type="dxa"/>
+            <w:tcMar>
+              <w:top w:w="100" w:type="dxa"/>
+              <w:left w:w="100" w:type="dxa"/>
+              <w:bottom w:w="100" w:type="dxa"/>
+              <w:right w:w="100" w:type="dxa"/>
+            </w:tcMar>
+          </w:tcPr>
+          <w:p>
+            <w:pPr>
+              <w:spacing w:line="240" w:lineRule="auto"/>
+              <w:jc w:val="center"/>
+            </w:pPr>
+            <w:r>
+              <w:t>1.3</w:t>
+            </w:r>
+          </w:p>
+        </w:tc>
+        <w:tc>
+          <w:tcPr>
+            <w:tcW w:w="4680" w:type="dxa"/>
+            <w:tcMar>
+              <w:top w:w="100" w:type="dxa"/>
+              <w:left w:w="100" w:type="dxa"/>
+              <w:bottom w:w="100" w:type="dxa"/>
+              <w:right w:w="100" w:type="dxa"/>
+            </w:tcMar>
+          </w:tcPr>
+          <w:p>
+            <w:pPr>
+              <w:spacing w:line="240" w:lineRule="auto"/>
+              <w:jc w:val="center"/>
+            </w:pPr>
+            <w:r>
+              <w:t>Actualizadas las fechas de entrega finales</w:t>
+            </w:r>
+            <w:r>
+              <w:t>.</w:t>
+            </w:r>
+          </w:p>
+        </w:tc>
+      </w:tr>
     </w:tbl>
     <w:p>
       <w:r>
@@ -1676,7 +1748,7 @@
           <w:sz w:val="24"/>
         </w:rPr>
       </w:pPr>
-      <w:bookmarkStart w:id="2" w:name="_Toc350969236"/>
+      <w:bookmarkStart w:id="1" w:name="_Toc350969236"/>
       <w:r>
         <w:rPr>
           <w:b/>
@@ -1691,7 +1763,7 @@
         </w:rPr>
         <w:t>bjetivos del problema</w:t>
       </w:r>
-      <w:bookmarkEnd w:id="2"/>
+      <w:bookmarkEnd w:id="1"/>
     </w:p>
     <w:p>
       <w:pPr>
@@ -1981,7 +2053,7 @@
           <w:sz w:val="24"/>
         </w:rPr>
       </w:pPr>
-      <w:bookmarkStart w:id="3" w:name="_Toc350969237"/>
+      <w:bookmarkStart w:id="2" w:name="_Toc350969237"/>
       <w:r>
         <w:rPr>
           <w:b/>
@@ -1996,7 +2068,7 @@
         </w:rPr>
         <w:t>ecursos</w:t>
       </w:r>
-      <w:bookmarkEnd w:id="3"/>
+      <w:bookmarkEnd w:id="2"/>
     </w:p>
     <w:p/>
     <w:p>
@@ -2006,7 +2078,7 @@
           <w:sz w:val="24"/>
         </w:rPr>
       </w:pPr>
-      <w:bookmarkStart w:id="4" w:name="_Toc350969238"/>
+      <w:bookmarkStart w:id="3" w:name="_Toc350969238"/>
       <w:r>
         <w:t xml:space="preserve">2.1 </w:t>
       </w:r>
@@ -2016,7 +2088,7 @@
       <w:r>
         <w:t>ersonal</w:t>
       </w:r>
-      <w:bookmarkEnd w:id="4"/>
+      <w:bookmarkEnd w:id="3"/>
     </w:p>
     <w:p/>
     <w:p>
@@ -2108,37 +2180,37 @@
           <w:sz w:val="24"/>
         </w:rPr>
       </w:pPr>
-      <w:bookmarkStart w:id="5" w:name="_Toc350969239"/>
+      <w:bookmarkStart w:id="4" w:name="_Toc350969239"/>
       <w:r>
         <w:t>2.2 H</w:t>
       </w:r>
       <w:r>
         <w:t>ardware</w:t>
       </w:r>
+      <w:bookmarkEnd w:id="4"/>
+    </w:p>
+    <w:p/>
+    <w:p>
+      <w:r>
+        <w:t>Cada miembro del equipo aportará su propio equipo informático</w:t>
+      </w:r>
+    </w:p>
+    <w:p/>
+    <w:p>
+      <w:pPr>
+        <w:pStyle w:val="Ttulo2"/>
+      </w:pPr>
+      <w:bookmarkStart w:id="5" w:name="_Toc350969240"/>
+      <w:r>
+        <w:t xml:space="preserve">2.3 </w:t>
+      </w:r>
+      <w:r>
+        <w:t>S</w:t>
+      </w:r>
+      <w:r>
+        <w:t>oftware</w:t>
+      </w:r>
       <w:bookmarkEnd w:id="5"/>
-    </w:p>
-    <w:p/>
-    <w:p>
-      <w:r>
-        <w:t>Cada miembro del equipo aportará su propio equipo informático</w:t>
-      </w:r>
-    </w:p>
-    <w:p/>
-    <w:p>
-      <w:pPr>
-        <w:pStyle w:val="Ttulo2"/>
-      </w:pPr>
-      <w:bookmarkStart w:id="6" w:name="_Toc350969240"/>
-      <w:r>
-        <w:t xml:space="preserve">2.3 </w:t>
-      </w:r>
-      <w:r>
-        <w:t>S</w:t>
-      </w:r>
-      <w:r>
-        <w:t>oftware</w:t>
-      </w:r>
-      <w:bookmarkEnd w:id="6"/>
     </w:p>
     <w:p>
       <w:pPr>
@@ -2206,7 +2278,7 @@
           <w:sz w:val="24"/>
         </w:rPr>
       </w:pPr>
-      <w:bookmarkStart w:id="7" w:name="_Toc350969241"/>
+      <w:bookmarkStart w:id="6" w:name="_Toc350969241"/>
       <w:r>
         <w:rPr>
           <w:sz w:val="32"/>
@@ -2219,7 +2291,7 @@
         </w:rPr>
         <w:t>lanificación Temporal</w:t>
       </w:r>
-      <w:bookmarkEnd w:id="7"/>
+      <w:bookmarkEnd w:id="6"/>
     </w:p>
     <w:p>
       <w:pPr>
@@ -2233,7 +2305,7 @@
           <w:sz w:val="24"/>
         </w:rPr>
       </w:pPr>
-      <w:bookmarkStart w:id="8" w:name="_Toc350969242"/>
+      <w:bookmarkStart w:id="7" w:name="_Toc350969242"/>
       <w:r>
         <w:t>3.1 P</w:t>
       </w:r>
@@ -2246,7 +2318,7 @@
       <w:r>
         <w:t>teración</w:t>
       </w:r>
-      <w:bookmarkEnd w:id="8"/>
+      <w:bookmarkEnd w:id="7"/>
     </w:p>
     <w:p/>
     <w:p>
@@ -2489,7 +2561,7 @@
         <w:t>Entrega:</w:t>
       </w:r>
       <w:r>
-        <w:t xml:space="preserve"> 28</w:t>
+        <w:t xml:space="preserve"> 30</w:t>
       </w:r>
       <w:r>
         <w:t xml:space="preserve"> de Marzo de 2013.</w:t>
@@ -2859,8 +2931,10 @@
         <w:t>Entrega:</w:t>
       </w:r>
       <w:r>
-        <w:t xml:space="preserve"> 25</w:t>
-      </w:r>
+        <w:t xml:space="preserve"> 27</w:t>
+      </w:r>
+      <w:bookmarkStart w:id="8" w:name="_GoBack"/>
+      <w:bookmarkEnd w:id="8"/>
       <w:r>
         <w:t xml:space="preserve"> de marzo de 2013. </w:t>
       </w:r>
@@ -3016,7 +3090,10 @@
         <w:t>Entrega:</w:t>
       </w:r>
       <w:r>
-        <w:t xml:space="preserve"> 26 de marzo de 2013. </w:t>
+        <w:t xml:space="preserve"> 28</w:t>
+      </w:r>
+      <w:r>
+        <w:t xml:space="preserve"> de marzo de 2013. </w:t>
       </w:r>
       <w:r>
         <w:br w:type="page"/>
@@ -3267,7 +3344,7 @@
           <w:rPr>
             <w:noProof/>
           </w:rPr>
-          <w:t>1</w:t>
+          <w:t>10</w:t>
         </w:r>
         <w:r>
           <w:fldChar w:fldCharType="end"/>
@@ -7488,7 +7565,7 @@
   <a:extraClrSchemeLst/>
   <a:extLst>
     <a:ext uri="{05A4C25C-085E-4340-85A3-A5531E510DB2}">
-      <thm15:themeFamily xmlns:thm15="http://schemas.microsoft.com/office/thememl/2012/main" xmlns="" name="Office Theme" id="{62F939B6-93AF-4DB8-9C6B-D6C7DFDC589F}" vid="{4A3C46E8-61CC-4603-A589-7422A47A8E4A}"/>
+      <thm15:themeFamily xmlns="" xmlns:thm15="http://schemas.microsoft.com/office/thememl/2012/main" name="Office Theme" id="{62F939B6-93AF-4DB8-9C6B-D6C7DFDC589F}" vid="{4A3C46E8-61CC-4603-A589-7422A47A8E4A}"/>
     </a:ext>
   </a:extLst>
 </a:theme>
@@ -7496,7 +7573,7 @@
 
 <file path=customXml/item1.xml><?xml version="1.0" encoding="utf-8"?>
 <CoverPageProperties xmlns="http://schemas.microsoft.com/office/2006/coverPageProps">
-  <PublishDate>24 de marzo de 2013</PublishDate>
+  <PublishDate>27 de marzo de 2013</PublishDate>
   <Abstract/>
   <CompanyAddress>Universidad de Granada</CompanyAddress>
   <CompanyPhone/>
@@ -7518,7 +7595,7 @@
 </file>
 
 <file path=customXml/itemProps2.xml><?xml version="1.0" encoding="utf-8"?>
-<ds:datastoreItem xmlns:ds="http://schemas.openxmlformats.org/officeDocument/2006/customXml" ds:itemID="{24E581CE-8BA7-4BEC-8E01-B477AE8C1E13}">
+<ds:datastoreItem xmlns:ds="http://schemas.openxmlformats.org/officeDocument/2006/customXml" ds:itemID="{0764B284-5A50-46BA-807A-7567C43754AC}">
   <ds:schemaRefs>
     <ds:schemaRef ds:uri="http://schemas.openxmlformats.org/officeDocument/2006/bibliography"/>
   </ds:schemaRefs>

</xml_diff>